<commit_message>
Sprint retrospective 5, UAT e testes unitários
</commit_message>
<xml_diff>
--- a/Docs/UAT_Test_Plan_TemplateV2.docx
+++ b/Docs/UAT_Test_Plan_TemplateV2.docx
@@ -125,7 +125,7 @@
       <w:sdtContent>
         <w:p>
           <w:pPr>
-            <w:pStyle w:val="Cabealhodondice"/>
+            <w:pStyle w:val="TOCHeading"/>
           </w:pPr>
           <w:proofErr w:type="spellStart"/>
           <w:r>
@@ -135,7 +135,7 @@
         </w:p>
         <w:p>
           <w:pPr>
-            <w:pStyle w:val="ndice1"/>
+            <w:pStyle w:val="TOC1"/>
             <w:tabs>
               <w:tab w:val="left" w:pos="440"/>
               <w:tab w:val="right" w:leader="dot" w:pos="9350"/>
@@ -156,10 +156,10 @@
           <w:r>
             <w:fldChar w:fldCharType="separate"/>
           </w:r>
-          <w:hyperlink w:anchor="_Toc151493592" w:history="1">
-            <w:r>
-              <w:rPr>
-                <w:rStyle w:val="Hiperligao"/>
+          <w:hyperlink w:anchor="_Toc152093228" w:history="1">
+            <w:r>
+              <w:rPr>
+                <w:rStyle w:val="Hyperlink"/>
                 <w:noProof/>
               </w:rPr>
               <w:t>1.</w:t>
@@ -175,7 +175,7 @@
             </w:r>
             <w:r>
               <w:rPr>
-                <w:rStyle w:val="Hiperligao"/>
+                <w:rStyle w:val="Hyperlink"/>
                 <w:noProof/>
               </w:rPr>
               <w:t>Escopo</w:t>
@@ -199,7 +199,7 @@
                 <w:noProof/>
                 <w:webHidden/>
               </w:rPr>
-              <w:instrText xml:space="preserve"> PAGEREF _Toc151493592 \h </w:instrText>
+              <w:instrText xml:space="preserve"> PAGEREF _Toc152093228 \h </w:instrText>
             </w:r>
             <w:r>
               <w:rPr>
@@ -232,7 +232,7 @@
         </w:p>
         <w:p>
           <w:pPr>
-            <w:pStyle w:val="ndice2"/>
+            <w:pStyle w:val="TOC2"/>
             <w:tabs>
               <w:tab w:val="left" w:pos="880"/>
               <w:tab w:val="right" w:leader="dot" w:pos="9350"/>
@@ -244,10 +244,10 @@
               <w14:ligatures w14:val="standardContextual"/>
             </w:rPr>
           </w:pPr>
-          <w:hyperlink w:anchor="_Toc151493593" w:history="1">
-            <w:r>
-              <w:rPr>
-                <w:rStyle w:val="Hiperligao"/>
+          <w:hyperlink w:anchor="_Toc152093229" w:history="1">
+            <w:r>
+              <w:rPr>
+                <w:rStyle w:val="Hyperlink"/>
                 <w:noProof/>
               </w:rPr>
               <w:t>1.1.</w:t>
@@ -263,7 +263,7 @@
             </w:r>
             <w:r>
               <w:rPr>
-                <w:rStyle w:val="Hiperligao"/>
+                <w:rStyle w:val="Hyperlink"/>
                 <w:noProof/>
               </w:rPr>
               <w:t>Objetivos e requesitos comerciais</w:t>
@@ -287,7 +287,7 @@
                 <w:noProof/>
                 <w:webHidden/>
               </w:rPr>
-              <w:instrText xml:space="preserve"> PAGEREF _Toc151493593 \h </w:instrText>
+              <w:instrText xml:space="preserve"> PAGEREF _Toc152093229 \h </w:instrText>
             </w:r>
             <w:r>
               <w:rPr>
@@ -320,7 +320,7 @@
         </w:p>
         <w:p>
           <w:pPr>
-            <w:pStyle w:val="ndice2"/>
+            <w:pStyle w:val="TOC2"/>
             <w:tabs>
               <w:tab w:val="left" w:pos="880"/>
               <w:tab w:val="right" w:leader="dot" w:pos="9350"/>
@@ -332,10 +332,10 @@
               <w14:ligatures w14:val="standardContextual"/>
             </w:rPr>
           </w:pPr>
-          <w:hyperlink w:anchor="_Toc151493594" w:history="1">
-            <w:r>
-              <w:rPr>
-                <w:rStyle w:val="Hiperligao"/>
+          <w:hyperlink w:anchor="_Toc152093230" w:history="1">
+            <w:r>
+              <w:rPr>
+                <w:rStyle w:val="Hyperlink"/>
                 <w:noProof/>
               </w:rPr>
               <w:t>1.2.</w:t>
@@ -351,7 +351,7 @@
             </w:r>
             <w:r>
               <w:rPr>
-                <w:rStyle w:val="Hiperligao"/>
+                <w:rStyle w:val="Hyperlink"/>
                 <w:noProof/>
               </w:rPr>
               <w:t>Escopo</w:t>
@@ -375,7 +375,7 @@
                 <w:noProof/>
                 <w:webHidden/>
               </w:rPr>
-              <w:instrText xml:space="preserve"> PAGEREF _Toc151493594 \h </w:instrText>
+              <w:instrText xml:space="preserve"> PAGEREF _Toc152093230 \h </w:instrText>
             </w:r>
             <w:r>
               <w:rPr>
@@ -408,7 +408,7 @@
         </w:p>
         <w:p>
           <w:pPr>
-            <w:pStyle w:val="ndice1"/>
+            <w:pStyle w:val="TOC1"/>
             <w:tabs>
               <w:tab w:val="left" w:pos="440"/>
               <w:tab w:val="right" w:leader="dot" w:pos="9350"/>
@@ -420,10 +420,10 @@
               <w14:ligatures w14:val="standardContextual"/>
             </w:rPr>
           </w:pPr>
-          <w:hyperlink w:anchor="_Toc151493595" w:history="1">
-            <w:r>
-              <w:rPr>
-                <w:rStyle w:val="Hiperligao"/>
+          <w:hyperlink w:anchor="_Toc152093231" w:history="1">
+            <w:r>
+              <w:rPr>
+                <w:rStyle w:val="Hyperlink"/>
                 <w:noProof/>
               </w:rPr>
               <w:t>2.</w:t>
@@ -439,7 +439,7 @@
             </w:r>
             <w:r>
               <w:rPr>
-                <w:rStyle w:val="Hiperligao"/>
+                <w:rStyle w:val="Hyperlink"/>
                 <w:noProof/>
               </w:rPr>
               <w:t>Equipa de Testes</w:t>
@@ -463,7 +463,7 @@
                 <w:noProof/>
                 <w:webHidden/>
               </w:rPr>
-              <w:instrText xml:space="preserve"> PAGEREF _Toc151493595 \h </w:instrText>
+              <w:instrText xml:space="preserve"> PAGEREF _Toc152093231 \h </w:instrText>
             </w:r>
             <w:r>
               <w:rPr>
@@ -483,7 +483,7 @@
                 <w:noProof/>
                 <w:webHidden/>
               </w:rPr>
-              <w:t>6</w:t>
+              <w:t>5</w:t>
             </w:r>
             <w:r>
               <w:rPr>
@@ -496,7 +496,7 @@
         </w:p>
         <w:p>
           <w:pPr>
-            <w:pStyle w:val="ndice1"/>
+            <w:pStyle w:val="TOC1"/>
             <w:tabs>
               <w:tab w:val="left" w:pos="440"/>
               <w:tab w:val="right" w:leader="dot" w:pos="9350"/>
@@ -508,10 +508,10 @@
               <w14:ligatures w14:val="standardContextual"/>
             </w:rPr>
           </w:pPr>
-          <w:hyperlink w:anchor="_Toc151493596" w:history="1">
-            <w:r>
-              <w:rPr>
-                <w:rStyle w:val="Hiperligao"/>
+          <w:hyperlink w:anchor="_Toc152093232" w:history="1">
+            <w:r>
+              <w:rPr>
+                <w:rStyle w:val="Hyperlink"/>
                 <w:noProof/>
               </w:rPr>
               <w:t>3.</w:t>
@@ -527,7 +527,7 @@
             </w:r>
             <w:r>
               <w:rPr>
-                <w:rStyle w:val="Hiperligao"/>
+                <w:rStyle w:val="Hyperlink"/>
                 <w:noProof/>
               </w:rPr>
               <w:t>Objetivos e resultados</w:t>
@@ -551,7 +551,7 @@
                 <w:noProof/>
                 <w:webHidden/>
               </w:rPr>
-              <w:instrText xml:space="preserve"> PAGEREF _Toc151493596 \h </w:instrText>
+              <w:instrText xml:space="preserve"> PAGEREF _Toc152093232 \h </w:instrText>
             </w:r>
             <w:r>
               <w:rPr>
@@ -571,7 +571,7 @@
                 <w:noProof/>
                 <w:webHidden/>
               </w:rPr>
-              <w:t>7</w:t>
+              <w:t>6</w:t>
             </w:r>
             <w:r>
               <w:rPr>
@@ -584,7 +584,7 @@
         </w:p>
         <w:p>
           <w:pPr>
-            <w:pStyle w:val="ndice2"/>
+            <w:pStyle w:val="TOC2"/>
             <w:tabs>
               <w:tab w:val="left" w:pos="880"/>
               <w:tab w:val="right" w:leader="dot" w:pos="9350"/>
@@ -596,10 +596,10 @@
               <w14:ligatures w14:val="standardContextual"/>
             </w:rPr>
           </w:pPr>
-          <w:hyperlink w:anchor="_Toc151493597" w:history="1">
-            <w:r>
-              <w:rPr>
-                <w:rStyle w:val="Hiperligao"/>
+          <w:hyperlink w:anchor="_Toc152093233" w:history="1">
+            <w:r>
+              <w:rPr>
+                <w:rStyle w:val="Hyperlink"/>
                 <w:noProof/>
               </w:rPr>
               <w:t>3.1</w:t>
@@ -615,7 +615,7 @@
             </w:r>
             <w:r>
               <w:rPr>
-                <w:rStyle w:val="Hiperligao"/>
+                <w:rStyle w:val="Hyperlink"/>
                 <w:noProof/>
               </w:rPr>
               <w:t>Design e processo de testagem</w:t>
@@ -639,7 +639,7 @@
                 <w:noProof/>
                 <w:webHidden/>
               </w:rPr>
-              <w:instrText xml:space="preserve"> PAGEREF _Toc151493597 \h </w:instrText>
+              <w:instrText xml:space="preserve"> PAGEREF _Toc152093233 \h </w:instrText>
             </w:r>
             <w:r>
               <w:rPr>
@@ -659,7 +659,7 @@
                 <w:noProof/>
                 <w:webHidden/>
               </w:rPr>
-              <w:t>7</w:t>
+              <w:t>6</w:t>
             </w:r>
             <w:r>
               <w:rPr>
@@ -672,7 +672,7 @@
         </w:p>
         <w:p>
           <w:pPr>
-            <w:pStyle w:val="ndice2"/>
+            <w:pStyle w:val="TOC2"/>
             <w:tabs>
               <w:tab w:val="left" w:pos="880"/>
               <w:tab w:val="right" w:leader="dot" w:pos="9350"/>
@@ -684,10 +684,10 @@
               <w14:ligatures w14:val="standardContextual"/>
             </w:rPr>
           </w:pPr>
-          <w:hyperlink w:anchor="_Toc151493598" w:history="1">
-            <w:r>
-              <w:rPr>
-                <w:rStyle w:val="Hiperligao"/>
+          <w:hyperlink w:anchor="_Toc152093234" w:history="1">
+            <w:r>
+              <w:rPr>
+                <w:rStyle w:val="Hyperlink"/>
                 <w:noProof/>
               </w:rPr>
               <w:t>3.2</w:t>
@@ -703,7 +703,7 @@
             </w:r>
             <w:r>
               <w:rPr>
-                <w:rStyle w:val="Hiperligao"/>
+                <w:rStyle w:val="Hyperlink"/>
                 <w:noProof/>
               </w:rPr>
               <w:t>UAT Execution</w:t>
@@ -727,7 +727,7 @@
                 <w:noProof/>
                 <w:webHidden/>
               </w:rPr>
-              <w:instrText xml:space="preserve"> PAGEREF _Toc151493598 \h </w:instrText>
+              <w:instrText xml:space="preserve"> PAGEREF _Toc152093234 \h </w:instrText>
             </w:r>
             <w:r>
               <w:rPr>
@@ -747,7 +747,7 @@
                 <w:noProof/>
                 <w:webHidden/>
               </w:rPr>
-              <w:t>7</w:t>
+              <w:t>6</w:t>
             </w:r>
             <w:r>
               <w:rPr>
@@ -760,7 +760,7 @@
         </w:p>
         <w:p>
           <w:pPr>
-            <w:pStyle w:val="ndice2"/>
+            <w:pStyle w:val="TOC2"/>
             <w:tabs>
               <w:tab w:val="left" w:pos="880"/>
               <w:tab w:val="right" w:leader="dot" w:pos="9350"/>
@@ -772,10 +772,10 @@
               <w14:ligatures w14:val="standardContextual"/>
             </w:rPr>
           </w:pPr>
-          <w:hyperlink w:anchor="_Toc151493599" w:history="1">
-            <w:r>
-              <w:rPr>
-                <w:rStyle w:val="Hiperligao"/>
+          <w:hyperlink w:anchor="_Toc152093235" w:history="1">
+            <w:r>
+              <w:rPr>
+                <w:rStyle w:val="Hyperlink"/>
                 <w:noProof/>
               </w:rPr>
               <w:t>3.3</w:t>
@@ -791,7 +791,7 @@
             </w:r>
             <w:r>
               <w:rPr>
-                <w:rStyle w:val="Hiperligao"/>
+                <w:rStyle w:val="Hyperlink"/>
                 <w:noProof/>
               </w:rPr>
               <w:t>Relatórios e análise de dados</w:t>
@@ -815,7 +815,7 @@
                 <w:noProof/>
                 <w:webHidden/>
               </w:rPr>
-              <w:instrText xml:space="preserve"> PAGEREF _Toc151493599 \h </w:instrText>
+              <w:instrText xml:space="preserve"> PAGEREF _Toc152093235 \h </w:instrText>
             </w:r>
             <w:r>
               <w:rPr>
@@ -835,7 +835,7 @@
                 <w:noProof/>
                 <w:webHidden/>
               </w:rPr>
-              <w:t>7</w:t>
+              <w:t>6</w:t>
             </w:r>
             <w:r>
               <w:rPr>
@@ -848,7 +848,7 @@
         </w:p>
         <w:p>
           <w:pPr>
-            <w:pStyle w:val="ndice1"/>
+            <w:pStyle w:val="TOC1"/>
             <w:tabs>
               <w:tab w:val="left" w:pos="440"/>
               <w:tab w:val="right" w:leader="dot" w:pos="9350"/>
@@ -860,10 +860,10 @@
               <w14:ligatures w14:val="standardContextual"/>
             </w:rPr>
           </w:pPr>
-          <w:hyperlink w:anchor="_Toc151493600" w:history="1">
-            <w:r>
-              <w:rPr>
-                <w:rStyle w:val="Hiperligao"/>
+          <w:hyperlink w:anchor="_Toc152093236" w:history="1">
+            <w:r>
+              <w:rPr>
+                <w:rStyle w:val="Hyperlink"/>
                 <w:noProof/>
               </w:rPr>
               <w:t>4</w:t>
@@ -879,7 +879,7 @@
             </w:r>
             <w:r>
               <w:rPr>
-                <w:rStyle w:val="Hiperligao"/>
+                <w:rStyle w:val="Hyperlink"/>
                 <w:noProof/>
               </w:rPr>
               <w:t>Requisitos de ambiente</w:t>
@@ -903,7 +903,7 @@
                 <w:noProof/>
                 <w:webHidden/>
               </w:rPr>
-              <w:instrText xml:space="preserve"> PAGEREF _Toc151493600 \h </w:instrText>
+              <w:instrText xml:space="preserve"> PAGEREF _Toc152093236 \h </w:instrText>
             </w:r>
             <w:r>
               <w:rPr>
@@ -936,7 +936,7 @@
         </w:p>
         <w:p>
           <w:pPr>
-            <w:pStyle w:val="ndice2"/>
+            <w:pStyle w:val="TOC2"/>
             <w:tabs>
               <w:tab w:val="left" w:pos="880"/>
               <w:tab w:val="right" w:leader="dot" w:pos="9350"/>
@@ -948,10 +948,10 @@
               <w14:ligatures w14:val="standardContextual"/>
             </w:rPr>
           </w:pPr>
-          <w:hyperlink w:anchor="_Toc151493601" w:history="1">
-            <w:r>
-              <w:rPr>
-                <w:rStyle w:val="Hiperligao"/>
+          <w:hyperlink w:anchor="_Toc152093237" w:history="1">
+            <w:r>
+              <w:rPr>
+                <w:rStyle w:val="Hyperlink"/>
                 <w:noProof/>
               </w:rPr>
               <w:t>4.1</w:t>
@@ -967,7 +967,7 @@
             </w:r>
             <w:r>
               <w:rPr>
-                <w:rStyle w:val="Hiperligao"/>
+                <w:rStyle w:val="Hyperlink"/>
                 <w:noProof/>
               </w:rPr>
               <w:t>Requisitos de hardware</w:t>
@@ -991,7 +991,7 @@
                 <w:noProof/>
                 <w:webHidden/>
               </w:rPr>
-              <w:instrText xml:space="preserve"> PAGEREF _Toc151493601 \h </w:instrText>
+              <w:instrText xml:space="preserve"> PAGEREF _Toc152093237 \h </w:instrText>
             </w:r>
             <w:r>
               <w:rPr>
@@ -1024,7 +1024,7 @@
         </w:p>
         <w:p>
           <w:pPr>
-            <w:pStyle w:val="ndice2"/>
+            <w:pStyle w:val="TOC2"/>
             <w:tabs>
               <w:tab w:val="left" w:pos="880"/>
               <w:tab w:val="right" w:leader="dot" w:pos="9350"/>
@@ -1036,10 +1036,10 @@
               <w14:ligatures w14:val="standardContextual"/>
             </w:rPr>
           </w:pPr>
-          <w:hyperlink w:anchor="_Toc151493602" w:history="1">
-            <w:r>
-              <w:rPr>
-                <w:rStyle w:val="Hiperligao"/>
+          <w:hyperlink w:anchor="_Toc152093238" w:history="1">
+            <w:r>
+              <w:rPr>
+                <w:rStyle w:val="Hyperlink"/>
                 <w:noProof/>
               </w:rPr>
               <w:t>4.2</w:t>
@@ -1055,7 +1055,7 @@
             </w:r>
             <w:r>
               <w:rPr>
-                <w:rStyle w:val="Hiperligao"/>
+                <w:rStyle w:val="Hyperlink"/>
                 <w:noProof/>
               </w:rPr>
               <w:t>Requisitos de software</w:t>
@@ -1079,7 +1079,7 @@
                 <w:noProof/>
                 <w:webHidden/>
               </w:rPr>
-              <w:instrText xml:space="preserve"> PAGEREF _Toc151493602 \h </w:instrText>
+              <w:instrText xml:space="preserve"> PAGEREF _Toc152093238 \h </w:instrText>
             </w:r>
             <w:r>
               <w:rPr>
@@ -1112,7 +1112,7 @@
         </w:p>
         <w:p>
           <w:pPr>
-            <w:pStyle w:val="ndice1"/>
+            <w:pStyle w:val="TOC1"/>
             <w:tabs>
               <w:tab w:val="left" w:pos="440"/>
               <w:tab w:val="right" w:leader="dot" w:pos="9350"/>
@@ -1124,10 +1124,10 @@
               <w14:ligatures w14:val="standardContextual"/>
             </w:rPr>
           </w:pPr>
-          <w:hyperlink w:anchor="_Toc151493603" w:history="1">
-            <w:r>
-              <w:rPr>
-                <w:rStyle w:val="Hiperligao"/>
+          <w:hyperlink w:anchor="_Toc152093239" w:history="1">
+            <w:r>
+              <w:rPr>
+                <w:rStyle w:val="Hyperlink"/>
                 <w:noProof/>
               </w:rPr>
               <w:t>5</w:t>
@@ -1143,7 +1143,7 @@
             </w:r>
             <w:r>
               <w:rPr>
-                <w:rStyle w:val="Hiperligao"/>
+                <w:rStyle w:val="Hyperlink"/>
                 <w:noProof/>
               </w:rPr>
               <w:t>Funcionalidades a ser testadas por Sprint</w:t>
@@ -1167,7 +1167,7 @@
                 <w:noProof/>
                 <w:webHidden/>
               </w:rPr>
-              <w:instrText xml:space="preserve"> PAGEREF _Toc151493603 \h </w:instrText>
+              <w:instrText xml:space="preserve"> PAGEREF _Toc152093239 \h </w:instrText>
             </w:r>
             <w:r>
               <w:rPr>
@@ -1200,7 +1200,7 @@
         </w:p>
         <w:p>
           <w:pPr>
-            <w:pStyle w:val="ndice2"/>
+            <w:pStyle w:val="TOC2"/>
             <w:tabs>
               <w:tab w:val="left" w:pos="880"/>
               <w:tab w:val="right" w:leader="dot" w:pos="9350"/>
@@ -1212,10 +1212,10 @@
               <w14:ligatures w14:val="standardContextual"/>
             </w:rPr>
           </w:pPr>
-          <w:hyperlink w:anchor="_Toc151493604" w:history="1">
-            <w:r>
-              <w:rPr>
-                <w:rStyle w:val="Hiperligao"/>
+          <w:hyperlink w:anchor="_Toc152093240" w:history="1">
+            <w:r>
+              <w:rPr>
+                <w:rStyle w:val="Hyperlink"/>
                 <w:noProof/>
               </w:rPr>
               <w:t>5.1</w:t>
@@ -1231,7 +1231,7 @@
             </w:r>
             <w:r>
               <w:rPr>
-                <w:rStyle w:val="Hiperligao"/>
+                <w:rStyle w:val="Hyperlink"/>
                 <w:noProof/>
               </w:rPr>
               <w:t>Testar adicionar operadores e fornecedores</w:t>
@@ -1255,7 +1255,7 @@
                 <w:noProof/>
                 <w:webHidden/>
               </w:rPr>
-              <w:instrText xml:space="preserve"> PAGEREF _Toc151493604 \h </w:instrText>
+              <w:instrText xml:space="preserve"> PAGEREF _Toc152093240 \h </w:instrText>
             </w:r>
             <w:r>
               <w:rPr>
@@ -1288,7 +1288,7 @@
         </w:p>
         <w:p>
           <w:pPr>
-            <w:pStyle w:val="ndice2"/>
+            <w:pStyle w:val="TOC2"/>
             <w:tabs>
               <w:tab w:val="left" w:pos="1100"/>
               <w:tab w:val="right" w:leader="dot" w:pos="9350"/>
@@ -1300,10 +1300,10 @@
               <w14:ligatures w14:val="standardContextual"/>
             </w:rPr>
           </w:pPr>
-          <w:hyperlink w:anchor="_Toc151493605" w:history="1">
-            <w:r>
-              <w:rPr>
-                <w:rStyle w:val="Hiperligao"/>
+          <w:hyperlink w:anchor="_Toc152093241" w:history="1">
+            <w:r>
+              <w:rPr>
+                <w:rStyle w:val="Hyperlink"/>
                 <w:noProof/>
               </w:rPr>
               <w:t>5.1.1</w:t>
@@ -1319,7 +1319,7 @@
             </w:r>
             <w:r>
               <w:rPr>
-                <w:rStyle w:val="Hiperligao"/>
+                <w:rStyle w:val="Hyperlink"/>
                 <w:noProof/>
               </w:rPr>
               <w:t>Critérios de aprovação/reprovação</w:t>
@@ -1343,7 +1343,7 @@
                 <w:noProof/>
                 <w:webHidden/>
               </w:rPr>
-              <w:instrText xml:space="preserve"> PAGEREF _Toc151493605 \h </w:instrText>
+              <w:instrText xml:space="preserve"> PAGEREF _Toc152093241 \h </w:instrText>
             </w:r>
             <w:r>
               <w:rPr>
@@ -1376,7 +1376,7 @@
         </w:p>
         <w:p>
           <w:pPr>
-            <w:pStyle w:val="ndice2"/>
+            <w:pStyle w:val="TOC2"/>
             <w:tabs>
               <w:tab w:val="left" w:pos="1100"/>
               <w:tab w:val="right" w:leader="dot" w:pos="9350"/>
@@ -1388,10 +1388,10 @@
               <w14:ligatures w14:val="standardContextual"/>
             </w:rPr>
           </w:pPr>
-          <w:hyperlink w:anchor="_Toc151493606" w:history="1">
-            <w:r>
-              <w:rPr>
-                <w:rStyle w:val="Hiperligao"/>
+          <w:hyperlink w:anchor="_Toc152093242" w:history="1">
+            <w:r>
+              <w:rPr>
+                <w:rStyle w:val="Hyperlink"/>
                 <w:noProof/>
               </w:rPr>
               <w:t>5.1.2</w:t>
@@ -1407,7 +1407,7 @@
             </w:r>
             <w:r>
               <w:rPr>
-                <w:rStyle w:val="Hiperligao"/>
+                <w:rStyle w:val="Hyperlink"/>
                 <w:noProof/>
               </w:rPr>
               <w:t>Casos de teste</w:t>
@@ -1431,7 +1431,7 @@
                 <w:noProof/>
                 <w:webHidden/>
               </w:rPr>
-              <w:instrText xml:space="preserve"> PAGEREF _Toc151493606 \h </w:instrText>
+              <w:instrText xml:space="preserve"> PAGEREF _Toc152093242 \h </w:instrText>
             </w:r>
             <w:r>
               <w:rPr>
@@ -1464,7 +1464,7 @@
         </w:p>
         <w:p>
           <w:pPr>
-            <w:pStyle w:val="ndice2"/>
+            <w:pStyle w:val="TOC2"/>
             <w:tabs>
               <w:tab w:val="left" w:pos="880"/>
               <w:tab w:val="right" w:leader="dot" w:pos="9350"/>
@@ -1476,10 +1476,10 @@
               <w14:ligatures w14:val="standardContextual"/>
             </w:rPr>
           </w:pPr>
-          <w:hyperlink w:anchor="_Toc151493607" w:history="1">
-            <w:r>
-              <w:rPr>
-                <w:rStyle w:val="Hiperligao"/>
+          <w:hyperlink w:anchor="_Toc152093243" w:history="1">
+            <w:r>
+              <w:rPr>
+                <w:rStyle w:val="Hyperlink"/>
                 <w:noProof/>
               </w:rPr>
               <w:t>5.2</w:t>
@@ -1495,7 +1495,7 @@
             </w:r>
             <w:r>
               <w:rPr>
-                <w:rStyle w:val="Hiperligao"/>
+                <w:rStyle w:val="Hyperlink"/>
                 <w:noProof/>
               </w:rPr>
               <w:t>Testar base de dados</w:t>
@@ -1519,7 +1519,7 @@
                 <w:noProof/>
                 <w:webHidden/>
               </w:rPr>
-              <w:instrText xml:space="preserve"> PAGEREF _Toc151493607 \h </w:instrText>
+              <w:instrText xml:space="preserve"> PAGEREF _Toc152093243 \h </w:instrText>
             </w:r>
             <w:r>
               <w:rPr>
@@ -1552,7 +1552,7 @@
         </w:p>
         <w:p>
           <w:pPr>
-            <w:pStyle w:val="ndice2"/>
+            <w:pStyle w:val="TOC2"/>
             <w:tabs>
               <w:tab w:val="left" w:pos="1100"/>
               <w:tab w:val="right" w:leader="dot" w:pos="9350"/>
@@ -1564,10 +1564,10 @@
               <w14:ligatures w14:val="standardContextual"/>
             </w:rPr>
           </w:pPr>
-          <w:hyperlink w:anchor="_Toc151493608" w:history="1">
-            <w:r>
-              <w:rPr>
-                <w:rStyle w:val="Hiperligao"/>
+          <w:hyperlink w:anchor="_Toc152093244" w:history="1">
+            <w:r>
+              <w:rPr>
+                <w:rStyle w:val="Hyperlink"/>
                 <w:noProof/>
               </w:rPr>
               <w:t>5.2.1</w:t>
@@ -1583,7 +1583,7 @@
             </w:r>
             <w:r>
               <w:rPr>
-                <w:rStyle w:val="Hiperligao"/>
+                <w:rStyle w:val="Hyperlink"/>
                 <w:noProof/>
               </w:rPr>
               <w:t>Critérios de aprovação/reprovação</w:t>
@@ -1607,7 +1607,7 @@
                 <w:noProof/>
                 <w:webHidden/>
               </w:rPr>
-              <w:instrText xml:space="preserve"> PAGEREF _Toc151493608 \h </w:instrText>
+              <w:instrText xml:space="preserve"> PAGEREF _Toc152093244 \h </w:instrText>
             </w:r>
             <w:r>
               <w:rPr>
@@ -1640,7 +1640,7 @@
         </w:p>
         <w:p>
           <w:pPr>
-            <w:pStyle w:val="ndice2"/>
+            <w:pStyle w:val="TOC2"/>
             <w:tabs>
               <w:tab w:val="left" w:pos="1100"/>
               <w:tab w:val="right" w:leader="dot" w:pos="9350"/>
@@ -1652,10 +1652,10 @@
               <w14:ligatures w14:val="standardContextual"/>
             </w:rPr>
           </w:pPr>
-          <w:hyperlink w:anchor="_Toc151493609" w:history="1">
-            <w:r>
-              <w:rPr>
-                <w:rStyle w:val="Hiperligao"/>
+          <w:hyperlink w:anchor="_Toc152093245" w:history="1">
+            <w:r>
+              <w:rPr>
+                <w:rStyle w:val="Hyperlink"/>
                 <w:noProof/>
               </w:rPr>
               <w:t>5.2.2</w:t>
@@ -1671,7 +1671,7 @@
             </w:r>
             <w:r>
               <w:rPr>
-                <w:rStyle w:val="Hiperligao"/>
+                <w:rStyle w:val="Hyperlink"/>
                 <w:noProof/>
               </w:rPr>
               <w:t>Casos de teste</w:t>
@@ -1695,7 +1695,7 @@
                 <w:noProof/>
                 <w:webHidden/>
               </w:rPr>
-              <w:instrText xml:space="preserve"> PAGEREF _Toc151493609 \h </w:instrText>
+              <w:instrText xml:space="preserve"> PAGEREF _Toc152093245 \h </w:instrText>
             </w:r>
             <w:r>
               <w:rPr>
@@ -1728,7 +1728,7 @@
         </w:p>
         <w:p>
           <w:pPr>
-            <w:pStyle w:val="ndice2"/>
+            <w:pStyle w:val="TOC2"/>
             <w:tabs>
               <w:tab w:val="left" w:pos="880"/>
               <w:tab w:val="right" w:leader="dot" w:pos="9350"/>
@@ -1740,10 +1740,10 @@
               <w14:ligatures w14:val="standardContextual"/>
             </w:rPr>
           </w:pPr>
-          <w:hyperlink w:anchor="_Toc151493610" w:history="1">
-            <w:r>
-              <w:rPr>
-                <w:rStyle w:val="Hiperligao"/>
+          <w:hyperlink w:anchor="_Toc152093246" w:history="1">
+            <w:r>
+              <w:rPr>
+                <w:rStyle w:val="Hyperlink"/>
                 <w:noProof/>
               </w:rPr>
               <w:t>5.3</w:t>
@@ -1759,7 +1759,7 @@
             </w:r>
             <w:r>
               <w:rPr>
-                <w:rStyle w:val="Hiperligao"/>
+                <w:rStyle w:val="Hyperlink"/>
                 <w:noProof/>
               </w:rPr>
               <w:t>Testar Login</w:t>
@@ -1783,7 +1783,7 @@
                 <w:noProof/>
                 <w:webHidden/>
               </w:rPr>
-              <w:instrText xml:space="preserve"> PAGEREF _Toc151493610 \h </w:instrText>
+              <w:instrText xml:space="preserve"> PAGEREF _Toc152093246 \h </w:instrText>
             </w:r>
             <w:r>
               <w:rPr>
@@ -1803,7 +1803,7 @@
                 <w:noProof/>
                 <w:webHidden/>
               </w:rPr>
-              <w:t>9</w:t>
+              <w:t>10</w:t>
             </w:r>
             <w:r>
               <w:rPr>
@@ -1856,14 +1856,14 @@
     </w:p>
     <w:p>
       <w:pPr>
-        <w:pStyle w:val="Ttulo1"/>
+        <w:pStyle w:val="Heading1"/>
         <w:numPr>
           <w:ilvl w:val="0"/>
           <w:numId w:val="8"/>
         </w:numPr>
         <w:spacing w:after="0"/>
       </w:pPr>
-      <w:bookmarkStart w:id="0" w:name="_Toc151493592"/>
+      <w:bookmarkStart w:id="0" w:name="_Toc152093228"/>
       <w:r>
         <w:lastRenderedPageBreak/>
         <w:t>Escopo</w:t>
@@ -1872,14 +1872,14 @@
     </w:p>
     <w:p>
       <w:pPr>
-        <w:pStyle w:val="Ttulo2"/>
+        <w:pStyle w:val="Heading2"/>
         <w:numPr>
           <w:ilvl w:val="1"/>
           <w:numId w:val="8"/>
         </w:numPr>
         <w:spacing w:before="0"/>
       </w:pPr>
-      <w:bookmarkStart w:id="1" w:name="_Toc151493593"/>
+      <w:bookmarkStart w:id="1" w:name="_Toc152093229"/>
       <w:r>
         <w:t>Obje</w:t>
       </w:r>
@@ -1969,7 +1969,13 @@
         <w:t>-</w:t>
       </w:r>
       <w:r>
-        <w:t>Função editar operadores e foirnecedores</w:t>
+        <w:t>Função editar operadores e fo</w:t>
+      </w:r>
+      <w:r>
+        <w:t>r</w:t>
+      </w:r>
+      <w:r>
+        <w:t>necedores</w:t>
       </w:r>
     </w:p>
     <w:p>
@@ -1982,13 +1988,13 @@
     </w:p>
     <w:p>
       <w:pPr>
-        <w:pStyle w:val="Ttulo2"/>
+        <w:pStyle w:val="Heading2"/>
         <w:numPr>
           <w:ilvl w:val="1"/>
           <w:numId w:val="8"/>
         </w:numPr>
       </w:pPr>
-      <w:bookmarkStart w:id="2" w:name="_Toc151493594"/>
+      <w:bookmarkStart w:id="2" w:name="_Toc152093230"/>
       <w:r>
         <w:t>Escopo</w:t>
       </w:r>
@@ -2342,6 +2348,9 @@
       <w:r>
         <w:t>Testes Unitários para Ler Operadores</w:t>
       </w:r>
+      <w:r>
+        <w:t>:</w:t>
+      </w:r>
     </w:p>
     <w:p>
       <w:pPr>
@@ -2356,7 +2365,100 @@
           <w:b/>
           <w:bCs/>
         </w:rPr>
-        <w:t>Teste testVerificarOperador:</w:t>
+        <w:t>Teste testVerificarLoginUtilizador</w:t>
+      </w:r>
+      <w:r>
+        <w:rPr>
+          <w:b/>
+          <w:bCs/>
+        </w:rPr>
+        <w:t>Operador</w:t>
+      </w:r>
+      <w:r>
+        <w:rPr>
+          <w:b/>
+          <w:bCs/>
+        </w:rPr>
+        <w:t>:</w:t>
+      </w:r>
+    </w:p>
+    <w:p>
+      <w:pPr>
+        <w:ind w:left="360"/>
+      </w:pPr>
+      <w:r>
+        <w:t xml:space="preserve">Objetivo: Verificar se o método de login para um </w:t>
+      </w:r>
+      <w:r>
+        <w:t>operador</w:t>
+      </w:r>
+      <w:r>
+        <w:t xml:space="preserve"> funciona corretamente.</w:t>
+      </w:r>
+    </w:p>
+    <w:p>
+      <w:pPr>
+        <w:ind w:left="360"/>
+      </w:pPr>
+      <w:r>
+        <w:t>Escopo:</w:t>
+      </w:r>
+    </w:p>
+    <w:p>
+      <w:pPr>
+        <w:ind w:left="360"/>
+      </w:pPr>
+      <w:r>
+        <w:t>Adiciona lógica de simulação para um fornecedor.</w:t>
+      </w:r>
+    </w:p>
+    <w:p>
+      <w:pPr>
+        <w:ind w:left="360"/>
+      </w:pPr>
+      <w:r>
+        <w:t>Executa o método de verificação de login e verifica se retorna o tipo de utilizador esperado (</w:t>
+      </w:r>
+      <w:r>
+        <w:t>UtilizadorOperador</w:t>
+      </w:r>
+      <w:r>
+        <w:t>).</w:t>
+      </w:r>
+    </w:p>
+    <w:p>
+      <w:pPr>
+        <w:ind w:left="360"/>
+      </w:pPr>
+    </w:p>
+    <w:p>
+      <w:pPr>
+        <w:ind w:left="360"/>
+        <w:rPr>
+          <w:b/>
+          <w:bCs/>
+        </w:rPr>
+      </w:pPr>
+      <w:r>
+        <w:rPr>
+          <w:b/>
+          <w:bCs/>
+        </w:rPr>
+        <w:t>Teste testVerificar</w:t>
+      </w:r>
+      <w:r>
+        <w:rPr>
+          <w:b/>
+          <w:bCs/>
+        </w:rPr>
+        <w:t>Login</w:t>
+      </w:r>
+      <w:r>
+        <w:rPr>
+          <w:b/>
+          <w:bCs/>
+        </w:rPr>
+        <w:t>Operador:</w:t>
       </w:r>
     </w:p>
     <w:p>
@@ -2388,28 +2490,161 @@
         <w:ind w:left="360"/>
       </w:pPr>
       <w:r>
-        <w:t>Executa o método de verificação de login e verifica se retorna o tipo de utilizador esperado (</w:t>
-      </w:r>
-      <w:proofErr w:type="spellStart"/>
-      <w:r>
-        <w:t>Utilizador</w:t>
+        <w:t>Executa o método de verificação de login e verifica se retorna o tipo de utilizador esperado (Utilizador</w:t>
       </w:r>
       <w:r>
         <w:t>Operador</w:t>
       </w:r>
-      <w:proofErr w:type="spellEnd"/>
       <w:r>
         <w:t>).</w:t>
       </w:r>
     </w:p>
     <w:p>
-      <w:r>
-        <w:br w:type="page"/>
-      </w:r>
-    </w:p>
-    <w:p>
-      <w:pPr>
-        <w:pStyle w:val="Ttulo1"/>
+      <w:pPr>
+        <w:ind w:left="360"/>
+      </w:pPr>
+    </w:p>
+    <w:p>
+      <w:pPr>
+        <w:ind w:left="360"/>
+        <w:rPr>
+          <w:b/>
+          <w:bCs/>
+        </w:rPr>
+      </w:pPr>
+      <w:r>
+        <w:rPr>
+          <w:b/>
+          <w:bCs/>
+        </w:rPr>
+        <w:t>Teste testAdicionar</w:t>
+      </w:r>
+      <w:r>
+        <w:rPr>
+          <w:b/>
+          <w:bCs/>
+        </w:rPr>
+        <w:t>Operador</w:t>
+      </w:r>
+      <w:r>
+        <w:rPr>
+          <w:b/>
+          <w:bCs/>
+        </w:rPr>
+        <w:t>BaseDeDados:</w:t>
+      </w:r>
+    </w:p>
+    <w:p>
+      <w:pPr>
+        <w:ind w:left="360"/>
+      </w:pPr>
+      <w:r>
+        <w:t xml:space="preserve">Objetivo: Verificar se é possível adicionar corretamente um </w:t>
+      </w:r>
+      <w:r>
+        <w:t>operador</w:t>
+      </w:r>
+      <w:r>
+        <w:t xml:space="preserve"> à base de dados.</w:t>
+      </w:r>
+    </w:p>
+    <w:p>
+      <w:pPr>
+        <w:ind w:left="360"/>
+      </w:pPr>
+      <w:r>
+        <w:t>Escopo:</w:t>
+      </w:r>
+    </w:p>
+    <w:p>
+      <w:pPr>
+        <w:ind w:left="360"/>
+      </w:pPr>
+      <w:r>
+        <w:t xml:space="preserve">Cria um </w:t>
+      </w:r>
+      <w:r>
+        <w:t>operador</w:t>
+      </w:r>
+      <w:r>
+        <w:t xml:space="preserve"> e tenta adicioná-lo à base de dados.</w:t>
+      </w:r>
+    </w:p>
+    <w:p>
+      <w:pPr>
+        <w:ind w:left="360"/>
+      </w:pPr>
+      <w:r>
+        <w:t>Verifica se a inserção foi bem-sucedida.</w:t>
+      </w:r>
+    </w:p>
+    <w:p>
+      <w:pPr>
+        <w:ind w:left="360"/>
+      </w:pPr>
+    </w:p>
+    <w:p>
+      <w:pPr>
+        <w:ind w:left="360"/>
+      </w:pPr>
+      <w:r>
+        <w:rPr>
+          <w:b/>
+          <w:bCs/>
+        </w:rPr>
+        <w:t>Teste testAdicionarFornecedorBaseDeDados_Falha</w:t>
+      </w:r>
+      <w:r>
+        <w:t>:</w:t>
+      </w:r>
+    </w:p>
+    <w:p>
+      <w:pPr>
+        <w:ind w:left="360"/>
+      </w:pPr>
+      <w:r>
+        <w:t xml:space="preserve">Objetivo: Verificar se o tratamento de falhas ocorre corretamente ao adicionar um </w:t>
+      </w:r>
+      <w:r>
+        <w:t>operador</w:t>
+      </w:r>
+      <w:r>
+        <w:t>.</w:t>
+      </w:r>
+    </w:p>
+    <w:p>
+      <w:pPr>
+        <w:ind w:left="360"/>
+      </w:pPr>
+      <w:r>
+        <w:t>Escopo:</w:t>
+      </w:r>
+    </w:p>
+    <w:p>
+      <w:pPr>
+        <w:ind w:left="360"/>
+      </w:pPr>
+      <w:r>
+        <w:t>Configura a simulação de uma falha na execução da query na base de dados.</w:t>
+      </w:r>
+    </w:p>
+    <w:p>
+      <w:pPr>
+        <w:ind w:left="360"/>
+      </w:pPr>
+      <w:r>
+        <w:t xml:space="preserve">Tenta adicionar um </w:t>
+      </w:r>
+      <w:r>
+        <w:t xml:space="preserve">operador </w:t>
+      </w:r>
+      <w:r>
+        <w:t>e verifica se a inserção falhou.</w:t>
+      </w:r>
+    </w:p>
+    <w:p>
+      <w:pPr>
+        <w:pStyle w:val="Heading1"/>
         <w:numPr>
           <w:ilvl w:val="0"/>
           <w:numId w:val="11"/>
@@ -2419,7 +2654,7 @@
         <w:lastRenderedPageBreak/>
         <w:t xml:space="preserve"> </w:t>
       </w:r>
-      <w:bookmarkStart w:id="3" w:name="_Toc151493595"/>
+      <w:bookmarkStart w:id="3" w:name="_Toc152093231"/>
       <w:r>
         <w:t>Equipa de Testes</w:t>
       </w:r>
@@ -2831,13 +3066,13 @@
     </w:p>
     <w:p>
       <w:pPr>
-        <w:pStyle w:val="Ttulo1"/>
+        <w:pStyle w:val="Heading1"/>
         <w:numPr>
           <w:ilvl w:val="0"/>
           <w:numId w:val="11"/>
         </w:numPr>
       </w:pPr>
-      <w:bookmarkStart w:id="4" w:name="_Toc151493596"/>
+      <w:bookmarkStart w:id="4" w:name="_Toc152093232"/>
       <w:r>
         <w:lastRenderedPageBreak/>
         <w:t>Objetivos e resultados</w:t>
@@ -2846,13 +3081,13 @@
     </w:p>
     <w:p>
       <w:pPr>
-        <w:pStyle w:val="Ttulo2"/>
+        <w:pStyle w:val="Heading2"/>
         <w:numPr>
           <w:ilvl w:val="1"/>
           <w:numId w:val="12"/>
         </w:numPr>
       </w:pPr>
-      <w:bookmarkStart w:id="5" w:name="_Toc151493597"/>
+      <w:bookmarkStart w:id="5" w:name="_Toc152093233"/>
       <w:r>
         <w:t xml:space="preserve">Design </w:t>
       </w:r>
@@ -2867,7 +3102,7 @@
     <w:p/>
     <w:p>
       <w:pPr>
-        <w:pStyle w:val="Ttulo2"/>
+        <w:pStyle w:val="Heading2"/>
         <w:numPr>
           <w:ilvl w:val="1"/>
           <w:numId w:val="12"/>
@@ -2875,7 +3110,7 @@
       </w:pPr>
       <w:bookmarkStart w:id="6" w:name="_mmmqwncjta0n" w:colFirst="0" w:colLast="0"/>
       <w:bookmarkStart w:id="7" w:name="_fo90gqurwuxo" w:colFirst="0" w:colLast="0"/>
-      <w:bookmarkStart w:id="8" w:name="_Toc151493598"/>
+      <w:bookmarkStart w:id="8" w:name="_Toc152093234"/>
       <w:bookmarkEnd w:id="6"/>
       <w:bookmarkEnd w:id="7"/>
       <w:r>
@@ -2883,16 +3118,114 @@
       </w:r>
       <w:bookmarkEnd w:id="8"/>
     </w:p>
+    <w:p>
+      <w:r>
+        <w:t xml:space="preserve">Tempo de execução do package TestesUnitários é de 1seg e </w:t>
+      </w:r>
+      <w:r>
+        <w:t>913</w:t>
+      </w:r>
+      <w:r>
+        <w:t>ms.</w:t>
+      </w:r>
+    </w:p>
+    <w:p>
+      <w:r>
+        <w:t>Os testes executados foram:</w:t>
+      </w:r>
+    </w:p>
+    <w:p>
+      <w:r>
+        <w:t>LerOperadorTest:</w:t>
+      </w:r>
+    </w:p>
+    <w:p>
+      <w:r>
+        <w:tab/>
+        <w:t>testAdicionarOperadorBaseDeDados</w:t>
+      </w:r>
+    </w:p>
+    <w:p>
+      <w:pPr>
+        <w:ind w:firstLine="720"/>
+      </w:pPr>
+      <w:r>
+        <w:t>testAdicionarOperadorBaseDeDados</w:t>
+      </w:r>
+      <w:r>
+        <w:t>_Falha</w:t>
+      </w:r>
+    </w:p>
+    <w:p>
+      <w:r>
+        <w:t>LerFornecedorTest:</w:t>
+      </w:r>
+    </w:p>
+    <w:p>
+      <w:pPr>
+        <w:ind w:firstLine="720"/>
+      </w:pPr>
+      <w:r>
+        <w:t>testVerificarFornecedorBaseDeDados</w:t>
+      </w:r>
+    </w:p>
+    <w:p>
+      <w:pPr>
+        <w:ind w:firstLine="720"/>
+      </w:pPr>
+      <w:r>
+        <w:t>t</w:t>
+      </w:r>
+      <w:r>
+        <w:t>estVerificarFornecedorBaseDeDados</w:t>
+      </w:r>
+      <w:r>
+        <w:t>_Falha</w:t>
+      </w:r>
+    </w:p>
+    <w:p>
+      <w:pPr>
+        <w:ind w:firstLine="720"/>
+      </w:pPr>
+      <w:r>
+        <w:t>testAdicionarEExcluirForcedorBaseDeDados</w:t>
+      </w:r>
+    </w:p>
+    <w:p>
+      <w:r>
+        <w:t>LoginTest:</w:t>
+      </w:r>
+    </w:p>
+    <w:p>
+      <w:r>
+        <w:tab/>
+        <w:t>testVerificarLoginOperador</w:t>
+      </w:r>
+    </w:p>
+    <w:p>
+      <w:r>
+        <w:tab/>
+        <w:t>testVerificarLoginUtilizadorFornecedor</w:t>
+      </w:r>
+    </w:p>
+    <w:p>
+      <w:r>
+        <w:tab/>
+        <w:t>testVerificarLoginUtilizadorAdm</w:t>
+      </w:r>
+    </w:p>
     <w:p/>
-    <w:p>
-      <w:pPr>
-        <w:pStyle w:val="Ttulo2"/>
+    <w:p/>
+    <w:p/>
+    <w:p>
+      <w:pPr>
+        <w:pStyle w:val="Heading2"/>
         <w:numPr>
           <w:ilvl w:val="1"/>
           <w:numId w:val="12"/>
         </w:numPr>
       </w:pPr>
-      <w:bookmarkStart w:id="9" w:name="_Toc151493599"/>
+      <w:bookmarkStart w:id="9" w:name="_Toc152093235"/>
       <w:r>
         <w:t>Re</w:t>
       </w:r>
@@ -2912,37 +3245,49 @@
     </w:p>
     <w:p>
       <w:r>
-        <w:t xml:space="preserve">A abordagem dos testes </w:t>
-      </w:r>
-      <w:r>
-        <w:t xml:space="preserve">unitários referentes ao </w:t>
-      </w:r>
-    </w:p>
-    <w:p>
-      <w:pPr>
-        <w:pStyle w:val="Ttulo1"/>
+        <w:t>Em relação aos testes de Login, registo de fornecedores e registo de operadores</w:t>
+      </w:r>
+    </w:p>
+    <w:p/>
+    <w:p/>
+    <w:p/>
+    <w:p/>
+    <w:p/>
+    <w:p/>
+    <w:p/>
+    <w:p/>
+    <w:p/>
+    <w:p/>
+    <w:p/>
+    <w:p/>
+    <w:p/>
+    <w:p/>
+    <w:p>
+      <w:pPr>
+        <w:pStyle w:val="Heading1"/>
         <w:numPr>
           <w:ilvl w:val="0"/>
           <w:numId w:val="12"/>
         </w:numPr>
         <w:spacing w:after="0"/>
       </w:pPr>
-      <w:bookmarkStart w:id="10" w:name="_Toc151493600"/>
-      <w:r>
+      <w:bookmarkStart w:id="10" w:name="_Toc152093236"/>
+      <w:r>
+        <w:lastRenderedPageBreak/>
         <w:t>Requisitos de ambiente</w:t>
       </w:r>
       <w:bookmarkEnd w:id="10"/>
     </w:p>
     <w:p>
       <w:pPr>
-        <w:pStyle w:val="Ttulo2"/>
+        <w:pStyle w:val="Heading2"/>
         <w:numPr>
           <w:ilvl w:val="1"/>
           <w:numId w:val="12"/>
         </w:numPr>
         <w:spacing w:before="0"/>
       </w:pPr>
-      <w:bookmarkStart w:id="11" w:name="_Toc151493601"/>
+      <w:bookmarkStart w:id="11" w:name="_Toc152093237"/>
       <w:r>
         <w:t>Requisitos de hardware</w:t>
       </w:r>
@@ -3048,31 +3393,43 @@
         <w:ind w:left="720"/>
       </w:pPr>
     </w:p>
-    <w:p>
-      <w:r>
-        <w:br w:type="page"/>
-      </w:r>
-    </w:p>
-    <w:p>
-      <w:pPr>
-        <w:ind w:left="720"/>
-      </w:pPr>
-      <w:r>
-        <w:lastRenderedPageBreak/>
+    <w:p/>
+    <w:p/>
+    <w:p/>
+    <w:p/>
+    <w:p/>
+    <w:p/>
+    <w:p/>
+    <w:p/>
+    <w:p/>
+    <w:p/>
+    <w:p>
+      <w:r>
         <w:br/>
       </w:r>
     </w:p>
-    <w:p>
-      <w:pPr>
-        <w:pStyle w:val="Ttulo2"/>
+    <w:p/>
+    <w:p/>
+    <w:p/>
+    <w:p/>
+    <w:p/>
+    <w:p/>
+    <w:p/>
+    <w:p/>
+    <w:p/>
+    <w:p/>
+    <w:p>
+      <w:pPr>
+        <w:pStyle w:val="Heading2"/>
         <w:numPr>
           <w:ilvl w:val="1"/>
           <w:numId w:val="12"/>
         </w:numPr>
         <w:spacing w:before="0"/>
       </w:pPr>
-      <w:bookmarkStart w:id="12" w:name="_Toc151493602"/>
-      <w:r>
+      <w:bookmarkStart w:id="12" w:name="_Toc152093238"/>
+      <w:r>
+        <w:lastRenderedPageBreak/>
         <w:t>Requisitos de software</w:t>
       </w:r>
       <w:bookmarkEnd w:id="12"/>
@@ -3140,18 +3497,92 @@
     </w:p>
     <w:p>
       <w:r>
+        <w:rPr>
+          <w:noProof/>
+        </w:rPr>
+        <w:drawing>
+          <wp:anchor distT="0" distB="0" distL="114300" distR="114300" simplePos="0" relativeHeight="251658240" behindDoc="1" locked="0" layoutInCell="1" allowOverlap="1" wp14:anchorId="3064419E" wp14:editId="3A61A872">
+            <wp:simplePos x="0" y="0"/>
+            <wp:positionH relativeFrom="margin">
+              <wp:align>center</wp:align>
+            </wp:positionH>
+            <wp:positionV relativeFrom="paragraph">
+              <wp:posOffset>90170</wp:posOffset>
+            </wp:positionV>
+            <wp:extent cx="3028950" cy="2324100"/>
+            <wp:effectExtent l="0" t="0" r="0" b="0"/>
+            <wp:wrapTight wrapText="bothSides">
+              <wp:wrapPolygon edited="0">
+                <wp:start x="0" y="0"/>
+                <wp:lineTo x="0" y="21423"/>
+                <wp:lineTo x="21464" y="21423"/>
+                <wp:lineTo x="21464" y="0"/>
+                <wp:lineTo x="0" y="0"/>
+              </wp:wrapPolygon>
+            </wp:wrapTight>
+            <wp:docPr id="1228330055" name="Picture 1" descr="A screenshot of a computer program&#10;&#10;Description automatically generated"/>
+            <wp:cNvGraphicFramePr>
+              <a:graphicFrameLocks xmlns:a="http://schemas.openxmlformats.org/drawingml/2006/main" noChangeAspect="1"/>
+            </wp:cNvGraphicFramePr>
+            <a:graphic xmlns:a="http://schemas.openxmlformats.org/drawingml/2006/main">
+              <a:graphicData uri="http://schemas.openxmlformats.org/drawingml/2006/picture">
+                <pic:pic xmlns:pic="http://schemas.openxmlformats.org/drawingml/2006/picture">
+                  <pic:nvPicPr>
+                    <pic:cNvPr id="1228330055" name="Picture 1" descr="A screenshot of a computer program&#10;&#10;Description automatically generated"/>
+                    <pic:cNvPicPr>
+                      <a:picLocks noChangeAspect="1" noChangeArrowheads="1"/>
+                    </pic:cNvPicPr>
+                  </pic:nvPicPr>
+                  <pic:blipFill rotWithShape="1">
+                    <a:blip r:embed="rId8">
+                      <a:extLst>
+                        <a:ext uri="{28A0092B-C50C-407E-A947-70E740481C1C}">
+                          <a14:useLocalDpi xmlns:a14="http://schemas.microsoft.com/office/drawing/2010/main" val="0"/>
+                        </a:ext>
+                      </a:extLst>
+                    </a:blip>
+                    <a:srcRect t="4199" b="2671"/>
+                    <a:stretch/>
+                  </pic:blipFill>
+                  <pic:spPr bwMode="auto">
+                    <a:xfrm>
+                      <a:off x="0" y="0"/>
+                      <a:ext cx="3028950" cy="2324100"/>
+                    </a:xfrm>
+                    <a:prstGeom prst="rect">
+                      <a:avLst/>
+                    </a:prstGeom>
+                    <a:noFill/>
+                    <a:ln>
+                      <a:noFill/>
+                    </a:ln>
+                    <a:extLst>
+                      <a:ext uri="{53640926-AAD7-44D8-BBD7-CCE9431645EC}">
+                        <a14:shadowObscured xmlns:a14="http://schemas.microsoft.com/office/drawing/2010/main"/>
+                      </a:ext>
+                    </a:extLst>
+                  </pic:spPr>
+                </pic:pic>
+              </a:graphicData>
+            </a:graphic>
+          </wp:anchor>
+        </w:drawing>
+      </w:r>
+    </w:p>
+    <w:p>
+      <w:r>
         <w:br w:type="page"/>
       </w:r>
     </w:p>
     <w:p>
       <w:pPr>
-        <w:pStyle w:val="Ttulo1"/>
+        <w:pStyle w:val="Heading1"/>
         <w:numPr>
           <w:ilvl w:val="0"/>
           <w:numId w:val="12"/>
         </w:numPr>
       </w:pPr>
-      <w:bookmarkStart w:id="13" w:name="_Toc151493603"/>
+      <w:bookmarkStart w:id="13" w:name="_Toc152093239"/>
       <w:r>
         <w:lastRenderedPageBreak/>
         <w:t>Funcionalidades a ser testadas por Sprint</w:t>
@@ -3160,14 +3591,14 @@
     </w:p>
     <w:p>
       <w:pPr>
-        <w:pStyle w:val="Ttulo2"/>
+        <w:pStyle w:val="Heading2"/>
         <w:numPr>
           <w:ilvl w:val="1"/>
           <w:numId w:val="12"/>
         </w:numPr>
         <w:spacing w:after="0"/>
       </w:pPr>
-      <w:bookmarkStart w:id="14" w:name="_Toc151493604"/>
+      <w:bookmarkStart w:id="14" w:name="_Toc152093240"/>
       <w:r>
         <w:t>Testar adicionar operadores e fornecedores</w:t>
       </w:r>
@@ -3175,14 +3606,17 @@
     </w:p>
     <w:p>
       <w:pPr>
-        <w:pStyle w:val="Ttulo2"/>
+        <w:pStyle w:val="Heading2"/>
         <w:numPr>
           <w:ilvl w:val="2"/>
           <w:numId w:val="12"/>
         </w:numPr>
         <w:spacing w:before="0"/>
       </w:pPr>
-      <w:bookmarkStart w:id="15" w:name="_Toc151493605"/>
+      <w:bookmarkStart w:id="15" w:name="_Toc152093241"/>
+      <w:r>
+        <w:t xml:space="preserve"> </w:t>
+      </w:r>
       <w:r>
         <w:t>Critérios de aprovação/reprovação</w:t>
       </w:r>
@@ -3212,13 +3646,7 @@
         <w:t>: A adição falha ou não atende aos requisitos especificados.</w:t>
       </w:r>
     </w:p>
-    <w:p>
-      <w:pPr>
-        <w:rPr>
-          <w:lang w:val="en-GB"/>
-        </w:rPr>
-      </w:pPr>
-    </w:p>
+    <w:p/>
     <w:p>
       <w:pPr>
         <w:ind w:left="720"/>
@@ -3242,14 +3670,17 @@
     </w:p>
     <w:p>
       <w:pPr>
-        <w:pStyle w:val="Ttulo2"/>
+        <w:pStyle w:val="Heading2"/>
         <w:numPr>
           <w:ilvl w:val="2"/>
           <w:numId w:val="12"/>
         </w:numPr>
         <w:spacing w:before="0"/>
       </w:pPr>
-      <w:bookmarkStart w:id="16" w:name="_Toc151493606"/>
+      <w:bookmarkStart w:id="16" w:name="_Toc152093242"/>
+      <w:r>
+        <w:t xml:space="preserve"> </w:t>
+      </w:r>
       <w:r>
         <w:t>Casos de teste</w:t>
       </w:r>
@@ -3292,21 +3723,18 @@
     <w:p>
       <w:pPr>
         <w:ind w:left="720"/>
-        <w:rPr>
-          <w:lang w:val="en-GB"/>
-        </w:rPr>
-      </w:pPr>
-    </w:p>
-    <w:p>
-      <w:pPr>
-        <w:pStyle w:val="Ttulo2"/>
+      </w:pPr>
+    </w:p>
+    <w:p>
+      <w:pPr>
+        <w:pStyle w:val="Heading2"/>
         <w:numPr>
           <w:ilvl w:val="1"/>
           <w:numId w:val="12"/>
         </w:numPr>
         <w:spacing w:before="0" w:after="0"/>
       </w:pPr>
-      <w:bookmarkStart w:id="17" w:name="_Toc151493607"/>
+      <w:bookmarkStart w:id="17" w:name="_Toc152093243"/>
       <w:r>
         <w:t>Testar base de dados</w:t>
       </w:r>
@@ -3314,14 +3742,17 @@
     </w:p>
     <w:p>
       <w:pPr>
-        <w:pStyle w:val="Ttulo2"/>
+        <w:pStyle w:val="Heading2"/>
         <w:numPr>
           <w:ilvl w:val="2"/>
           <w:numId w:val="12"/>
         </w:numPr>
         <w:spacing w:before="0" w:after="0"/>
       </w:pPr>
-      <w:bookmarkStart w:id="18" w:name="_Toc151493608"/>
+      <w:bookmarkStart w:id="18" w:name="_Toc152093244"/>
+      <w:r>
+        <w:t xml:space="preserve"> </w:t>
+      </w:r>
       <w:r>
         <w:t>Critérios de aprovação/reprovação</w:t>
       </w:r>
@@ -3352,16 +3783,22 @@
       </w:r>
     </w:p>
     <w:p/>
-    <w:p>
-      <w:pPr>
-        <w:pStyle w:val="Ttulo2"/>
+    <w:p/>
+    <w:p/>
+    <w:p/>
+    <w:p>
+      <w:pPr>
+        <w:pStyle w:val="Heading2"/>
         <w:numPr>
           <w:ilvl w:val="2"/>
           <w:numId w:val="12"/>
         </w:numPr>
         <w:spacing w:before="0" w:after="0"/>
       </w:pPr>
-      <w:bookmarkStart w:id="19" w:name="_Toc151493609"/>
+      <w:bookmarkStart w:id="19" w:name="_Toc152093245"/>
+      <w:r>
+        <w:t xml:space="preserve"> </w:t>
+      </w:r>
       <w:r>
         <w:t>Casos de teste</w:t>
       </w:r>
@@ -3369,46 +3806,22 @@
     </w:p>
     <w:p>
       <w:r>
-        <w:t>Conect</w:t>
-      </w:r>
-      <w:r>
-        <w:t>a</w:t>
-      </w:r>
-      <w:r>
-        <w:t>-se à base de dados com sucesso.</w:t>
-      </w:r>
-    </w:p>
-    <w:p>
-      <w:r>
-        <w:t>Execut</w:t>
-      </w:r>
-      <w:r>
-        <w:t>a</w:t>
-      </w:r>
-      <w:r>
-        <w:t xml:space="preserve"> uma consulta de leitura na base de dados.</w:t>
-      </w:r>
-    </w:p>
-    <w:p>
-      <w:r>
-        <w:t>Execut</w:t>
-      </w:r>
-      <w:r>
-        <w:t>a</w:t>
-      </w:r>
-      <w:r>
-        <w:t xml:space="preserve"> uma operação de escrita na base de dados.</w:t>
-      </w:r>
-    </w:p>
-    <w:p>
-      <w:r>
-        <w:t>Verifi</w:t>
-      </w:r>
-      <w:r>
-        <w:t>ca</w:t>
-      </w:r>
-      <w:r>
-        <w:t xml:space="preserve"> se os dados na base de dados são consistentes com as ações realizadas.</w:t>
+        <w:t>Conecta-se à base de dados com sucesso.</w:t>
+      </w:r>
+    </w:p>
+    <w:p>
+      <w:r>
+        <w:t>Executa uma consulta de leitura na base de dados.</w:t>
+      </w:r>
+    </w:p>
+    <w:p>
+      <w:r>
+        <w:t>Executa uma operação de escrita na base de dados.</w:t>
+      </w:r>
+    </w:p>
+    <w:p>
+      <w:r>
+        <w:t>Verifica se os dados na base de dados são consistentes com as ações realizadas.</w:t>
       </w:r>
     </w:p>
     <w:p>
@@ -3418,20 +3831,20 @@
           <w:szCs w:val="32"/>
         </w:rPr>
       </w:pPr>
-      <w:bookmarkStart w:id="20" w:name="_Toc151493610"/>
       <w:r>
         <w:br w:type="page"/>
       </w:r>
     </w:p>
     <w:p>
       <w:pPr>
-        <w:pStyle w:val="Ttulo2"/>
+        <w:pStyle w:val="Heading2"/>
         <w:numPr>
           <w:ilvl w:val="1"/>
           <w:numId w:val="12"/>
         </w:numPr>
         <w:spacing w:before="0"/>
       </w:pPr>
+      <w:bookmarkStart w:id="20" w:name="_Toc152093246"/>
       <w:r>
         <w:lastRenderedPageBreak/>
         <w:t>Testar Login</w:t>
@@ -3460,13 +3873,7 @@
         <w:t>utilizadores</w:t>
       </w:r>
       <w:r>
-        <w:t xml:space="preserve"> com credenciais válidas</w:t>
-      </w:r>
-      <w:r>
-        <w:t xml:space="preserve"> e retornar o tipo de utilizador correto</w:t>
-      </w:r>
-      <w:r>
-        <w:t>.</w:t>
+        <w:t xml:space="preserve"> com credenciais válidas e retornar o tipo de utilizador correto.</w:t>
       </w:r>
     </w:p>
     <w:p>
@@ -3530,13 +3937,7 @@
         <w:t>car</w:t>
       </w:r>
       <w:r>
-        <w:t xml:space="preserve"> se o sistema lida corretamente com tentativas de login </w:t>
-      </w:r>
-      <w:r>
-        <w:t>malsucedidas</w:t>
-      </w:r>
-      <w:r>
-        <w:t>.</w:t>
+        <w:t xml:space="preserve"> se o sistema lida corretamente com tentativas de login malsucedidas.</w:t>
       </w:r>
     </w:p>
     <w:p>
@@ -3562,15 +3963,27 @@
     </w:p>
     <w:p>
       <w:pPr>
-        <w:pStyle w:val="Ttulo2"/>
+        <w:pStyle w:val="Heading2"/>
+        <w:numPr>
+          <w:ilvl w:val="1"/>
+          <w:numId w:val="12"/>
+        </w:numPr>
         <w:spacing w:before="0"/>
       </w:pPr>
       <w:r>
-        <w:t xml:space="preserve"> </w:t>
+        <w:t>Testes que falharam</w:t>
+      </w:r>
+    </w:p>
+    <w:p>
+      <w:pPr>
+        <w:ind w:left="1440"/>
+      </w:pPr>
+      <w:r>
+        <w:t>5.4.1 LerFornecedoresTest -&gt; testAdicionarFornecedorBaseDeDados</w:t>
       </w:r>
     </w:p>
     <w:sectPr>
-      <w:headerReference w:type="default" r:id="rId8"/>
+      <w:headerReference w:type="default" r:id="rId9"/>
       <w:pgSz w:w="12240" w:h="15840"/>
       <w:pgMar w:top="1440" w:right="1440" w:bottom="1440" w:left="1440" w:header="720" w:footer="720" w:gutter="0"/>
       <w:pgNumType w:start="1"/>
@@ -5424,7 +5837,7 @@
       <w:lang w:val="pt-PT"/>
     </w:rPr>
   </w:style>
-  <w:style w:type="paragraph" w:styleId="Ttulo1">
+  <w:style w:type="paragraph" w:styleId="Heading1">
     <w:name w:val="heading 1"/>
     <w:basedOn w:val="Normal"/>
     <w:next w:val="Normal"/>
@@ -5441,7 +5854,7 @@
       <w:szCs w:val="40"/>
     </w:rPr>
   </w:style>
-  <w:style w:type="paragraph" w:styleId="Ttulo2">
+  <w:style w:type="paragraph" w:styleId="Heading2">
     <w:name w:val="heading 2"/>
     <w:basedOn w:val="Normal"/>
     <w:next w:val="Normal"/>
@@ -5459,7 +5872,7 @@
       <w:szCs w:val="32"/>
     </w:rPr>
   </w:style>
-  <w:style w:type="paragraph" w:styleId="Ttulo3">
+  <w:style w:type="paragraph" w:styleId="Heading3">
     <w:name w:val="heading 3"/>
     <w:basedOn w:val="Normal"/>
     <w:next w:val="Normal"/>
@@ -5479,7 +5892,7 @@
       <w:szCs w:val="28"/>
     </w:rPr>
   </w:style>
-  <w:style w:type="paragraph" w:styleId="Ttulo4">
+  <w:style w:type="paragraph" w:styleId="Heading4">
     <w:name w:val="heading 4"/>
     <w:basedOn w:val="Normal"/>
     <w:next w:val="Normal"/>
@@ -5499,7 +5912,7 @@
       <w:szCs w:val="24"/>
     </w:rPr>
   </w:style>
-  <w:style w:type="paragraph" w:styleId="Ttulo5">
+  <w:style w:type="paragraph" w:styleId="Heading5">
     <w:name w:val="heading 5"/>
     <w:basedOn w:val="Normal"/>
     <w:next w:val="Normal"/>
@@ -5517,7 +5930,7 @@
       <w:color w:val="666666"/>
     </w:rPr>
   </w:style>
-  <w:style w:type="paragraph" w:styleId="Ttulo6">
+  <w:style w:type="paragraph" w:styleId="Heading6">
     <w:name w:val="heading 6"/>
     <w:basedOn w:val="Normal"/>
     <w:next w:val="Normal"/>
@@ -5536,13 +5949,13 @@
       <w:color w:val="666666"/>
     </w:rPr>
   </w:style>
-  <w:style w:type="character" w:default="1" w:styleId="Tipodeletrapredefinidodopargrafo">
+  <w:style w:type="character" w:default="1" w:styleId="DefaultParagraphFont">
     <w:name w:val="Default Paragraph Font"/>
     <w:uiPriority w:val="1"/>
     <w:semiHidden/>
     <w:unhideWhenUsed/>
   </w:style>
-  <w:style w:type="table" w:default="1" w:styleId="Tabelanormal">
+  <w:style w:type="table" w:default="1" w:styleId="TableNormal">
     <w:name w:val="Normal Table"/>
     <w:uiPriority w:val="99"/>
     <w:semiHidden/>
@@ -5557,7 +5970,7 @@
       </w:tblCellMar>
     </w:tblPr>
   </w:style>
-  <w:style w:type="numbering" w:default="1" w:styleId="Semlista">
+  <w:style w:type="numbering" w:default="1" w:styleId="NoList">
     <w:name w:val="No List"/>
     <w:uiPriority w:val="99"/>
     <w:semiHidden/>
@@ -5574,7 +5987,7 @@
       </w:tblCellMar>
     </w:tblPr>
   </w:style>
-  <w:style w:type="paragraph" w:styleId="Ttulo">
+  <w:style w:type="paragraph" w:styleId="Title">
     <w:name w:val="Title"/>
     <w:basedOn w:val="Normal"/>
     <w:next w:val="Normal"/>
@@ -5590,7 +6003,7 @@
       <w:szCs w:val="52"/>
     </w:rPr>
   </w:style>
-  <w:style w:type="paragraph" w:styleId="Subttulo">
+  <w:style w:type="paragraph" w:styleId="Subtitle">
     <w:name w:val="Subtitle"/>
     <w:basedOn w:val="Normal"/>
     <w:next w:val="Normal"/>
@@ -5620,10 +6033,10 @@
       </w:tblCellMar>
     </w:tblPr>
   </w:style>
-  <w:style w:type="paragraph" w:styleId="Cabealho">
+  <w:style w:type="paragraph" w:styleId="Header">
     <w:name w:val="header"/>
     <w:basedOn w:val="Normal"/>
-    <w:link w:val="CabealhoCarter"/>
+    <w:link w:val="HeaderChar"/>
     <w:uiPriority w:val="99"/>
     <w:unhideWhenUsed/>
     <w:rsid w:val="00B463E2"/>
@@ -5635,17 +6048,17 @@
       <w:spacing w:line="240" w:lineRule="auto"/>
     </w:pPr>
   </w:style>
-  <w:style w:type="character" w:customStyle="1" w:styleId="CabealhoCarter">
-    <w:name w:val="Cabeçalho Caráter"/>
-    <w:basedOn w:val="Tipodeletrapredefinidodopargrafo"/>
-    <w:link w:val="Cabealho"/>
+  <w:style w:type="character" w:customStyle="1" w:styleId="HeaderChar">
+    <w:name w:val="Header Char"/>
+    <w:basedOn w:val="DefaultParagraphFont"/>
+    <w:link w:val="Header"/>
     <w:uiPriority w:val="99"/>
     <w:rsid w:val="00B463E2"/>
   </w:style>
-  <w:style w:type="paragraph" w:styleId="Rodap">
+  <w:style w:type="paragraph" w:styleId="Footer">
     <w:name w:val="footer"/>
     <w:basedOn w:val="Normal"/>
-    <w:link w:val="RodapCarter"/>
+    <w:link w:val="FooterChar"/>
     <w:uiPriority w:val="99"/>
     <w:unhideWhenUsed/>
     <w:rsid w:val="00B463E2"/>
@@ -5657,14 +6070,14 @@
       <w:spacing w:line="240" w:lineRule="auto"/>
     </w:pPr>
   </w:style>
-  <w:style w:type="character" w:customStyle="1" w:styleId="RodapCarter">
-    <w:name w:val="Rodapé Caráter"/>
-    <w:basedOn w:val="Tipodeletrapredefinidodopargrafo"/>
-    <w:link w:val="Rodap"/>
+  <w:style w:type="character" w:customStyle="1" w:styleId="FooterChar">
+    <w:name w:val="Footer Char"/>
+    <w:basedOn w:val="DefaultParagraphFont"/>
+    <w:link w:val="Footer"/>
     <w:uiPriority w:val="99"/>
     <w:rsid w:val="00B463E2"/>
   </w:style>
-  <w:style w:type="paragraph" w:styleId="PargrafodaLista">
+  <w:style w:type="paragraph" w:styleId="ListParagraph">
     <w:name w:val="List Paragraph"/>
     <w:basedOn w:val="Normal"/>
     <w:uiPriority w:val="34"/>
@@ -5675,9 +6088,9 @@
       <w:contextualSpacing/>
     </w:pPr>
   </w:style>
-  <w:style w:type="paragraph" w:styleId="Cabealhodondice">
+  <w:style w:type="paragraph" w:styleId="TOCHeading">
     <w:name w:val="TOC Heading"/>
-    <w:basedOn w:val="Ttulo1"/>
+    <w:basedOn w:val="Heading1"/>
     <w:next w:val="Normal"/>
     <w:uiPriority w:val="39"/>
     <w:unhideWhenUsed/>
@@ -5695,7 +6108,7 @@
       <w:lang w:val="en-US" w:eastAsia="en-US"/>
     </w:rPr>
   </w:style>
-  <w:style w:type="paragraph" w:styleId="ndice1">
+  <w:style w:type="paragraph" w:styleId="TOC1">
     <w:name w:val="toc 1"/>
     <w:basedOn w:val="Normal"/>
     <w:next w:val="Normal"/>
@@ -5707,7 +6120,7 @@
       <w:spacing w:after="100"/>
     </w:pPr>
   </w:style>
-  <w:style w:type="paragraph" w:styleId="ndice2">
+  <w:style w:type="paragraph" w:styleId="TOC2">
     <w:name w:val="toc 2"/>
     <w:basedOn w:val="Normal"/>
     <w:next w:val="Normal"/>
@@ -5720,9 +6133,9 @@
       <w:ind w:left="220"/>
     </w:pPr>
   </w:style>
-  <w:style w:type="character" w:styleId="Hiperligao">
+  <w:style w:type="character" w:styleId="Hyperlink">
     <w:name w:val="Hyperlink"/>
-    <w:basedOn w:val="Tipodeletrapredefinidodopargrafo"/>
+    <w:basedOn w:val="DefaultParagraphFont"/>
     <w:uiPriority w:val="99"/>
     <w:unhideWhenUsed/>
     <w:rsid w:val="009B37F2"/>

</xml_diff>

<commit_message>
Sprint Planning sprint 7
</commit_message>
<xml_diff>
--- a/Docs/UAT_Test_Plan_TemplateV2.docx
+++ b/Docs/UAT_Test_Plan_TemplateV2.docx
@@ -2365,21 +2365,7 @@
           <w:b/>
           <w:bCs/>
         </w:rPr>
-        <w:t>Teste testVerificarLoginUtilizador</w:t>
-      </w:r>
-      <w:r>
-        <w:rPr>
-          <w:b/>
-          <w:bCs/>
-        </w:rPr>
-        <w:t>Operador</w:t>
-      </w:r>
-      <w:r>
-        <w:rPr>
-          <w:b/>
-          <w:bCs/>
-        </w:rPr>
-        <w:t>:</w:t>
+        <w:t>Teste testVerificarLoginUtilizadorOperador:</w:t>
       </w:r>
     </w:p>
     <w:p>
@@ -2387,13 +2373,7 @@
         <w:ind w:left="360"/>
       </w:pPr>
       <w:r>
-        <w:t xml:space="preserve">Objetivo: Verificar se o método de login para um </w:t>
-      </w:r>
-      <w:r>
-        <w:t>operador</w:t>
-      </w:r>
-      <w:r>
-        <w:t xml:space="preserve"> funciona corretamente.</w:t>
+        <w:t>Objetivo: Verificar se o método de login para um operador funciona corretamente.</w:t>
       </w:r>
     </w:p>
     <w:p>
@@ -2417,13 +2397,7 @@
         <w:ind w:left="360"/>
       </w:pPr>
       <w:r>
-        <w:t>Executa o método de verificação de login e verifica se retorna o tipo de utilizador esperado (</w:t>
-      </w:r>
-      <w:r>
-        <w:t>UtilizadorOperador</w:t>
-      </w:r>
-      <w:r>
-        <w:t>).</w:t>
+        <w:t>Executa o método de verificação de login e verifica se retorna o tipo de utilizador esperado (UtilizadorOperador).</w:t>
       </w:r>
     </w:p>
     <w:p>
@@ -2517,21 +2491,7 @@
           <w:b/>
           <w:bCs/>
         </w:rPr>
-        <w:t>Teste testAdicionar</w:t>
-      </w:r>
-      <w:r>
-        <w:rPr>
-          <w:b/>
-          <w:bCs/>
-        </w:rPr>
-        <w:t>Operador</w:t>
-      </w:r>
-      <w:r>
-        <w:rPr>
-          <w:b/>
-          <w:bCs/>
-        </w:rPr>
-        <w:t>BaseDeDados:</w:t>
+        <w:t>Teste testAdicionarOperadorBaseDeDados:</w:t>
       </w:r>
     </w:p>
     <w:p>
@@ -3976,10 +3936,83 @@
     </w:p>
     <w:p>
       <w:pPr>
-        <w:ind w:left="1440"/>
-      </w:pPr>
-      <w:r>
-        <w:t>5.4.1 LerFornecedoresTest -&gt; testAdicionarFornecedorBaseDeDados</w:t>
+        <w:pStyle w:val="ListParagraph"/>
+        <w:numPr>
+          <w:ilvl w:val="2"/>
+          <w:numId w:val="12"/>
+        </w:numPr>
+      </w:pPr>
+      <w:r>
+        <w:t>LerFornecedoresTest -&gt; testAdicionarFornecedorBaseDeDados</w:t>
+      </w:r>
+    </w:p>
+    <w:p>
+      <w:pPr>
+        <w:ind w:left="2160"/>
+      </w:pPr>
+    </w:p>
+    <w:p>
+      <w:pPr>
+        <w:ind w:left="2160"/>
+      </w:pPr>
+    </w:p>
+    <w:p>
+      <w:pPr>
+        <w:pStyle w:val="Heading2"/>
+        <w:numPr>
+          <w:ilvl w:val="1"/>
+          <w:numId w:val="12"/>
+        </w:numPr>
+        <w:spacing w:before="0"/>
+        <w:ind w:left="1440" w:hanging="360"/>
+      </w:pPr>
+      <w:r>
+        <w:t xml:space="preserve">Testes </w:t>
+      </w:r>
+      <w:r>
+        <w:t>rejeitados</w:t>
+      </w:r>
+    </w:p>
+    <w:p>
+      <w:r>
+        <w:t>O Teste de Login não é válido, pois não está a fazer comparação com a base de dados</w:t>
+      </w:r>
+      <w:r>
+        <w:t>.</w:t>
+      </w:r>
+    </w:p>
+    <w:p>
+      <w:r>
+        <w:t xml:space="preserve">Os testes de </w:t>
+      </w:r>
+      <w:r>
+        <w:t>LerOperadorTest</w:t>
+      </w:r>
+      <w:r>
+        <w:t xml:space="preserve"> e LerFornecedorTest, te</w:t>
+      </w:r>
+      <w:r>
+        <w:t>e</w:t>
+      </w:r>
+      <w:r>
+        <w:t>m de ser melhorados.</w:t>
+      </w:r>
+    </w:p>
+    <w:p>
+      <w:r>
+        <w:t>Usar o SetUp e o TearDown nos testes.</w:t>
+      </w:r>
+    </w:p>
+    <w:p/>
+    <w:p>
+      <w:r>
+        <w:tab/>
+      </w:r>
+    </w:p>
+    <w:p>
+      <w:r>
+        <w:tab/>
+        <w:t xml:space="preserve">     </w:t>
       </w:r>
     </w:p>
     <w:sectPr>
@@ -4832,6 +4865,232 @@
     </w:lvl>
   </w:abstractNum>
   <w:abstractNum w:abstractNumId="7" w15:restartNumberingAfterBreak="0">
+    <w:nsid w:val="3A25581A"/>
+    <w:multiLevelType w:val="multilevel"/>
+    <w:tmpl w:val="B830963E"/>
+    <w:lvl w:ilvl="0">
+      <w:start w:val="5"/>
+      <w:numFmt w:val="decimal"/>
+      <w:lvlText w:val="%1"/>
+      <w:lvlJc w:val="left"/>
+      <w:pPr>
+        <w:ind w:left="450" w:hanging="450"/>
+      </w:pPr>
+      <w:rPr>
+        <w:rFonts w:hint="default"/>
+      </w:rPr>
+    </w:lvl>
+    <w:lvl w:ilvl="1">
+      <w:start w:val="1"/>
+      <w:numFmt w:val="decimal"/>
+      <w:lvlText w:val="%1.%2"/>
+      <w:lvlJc w:val="left"/>
+      <w:pPr>
+        <w:ind w:left="1800" w:hanging="720"/>
+      </w:pPr>
+      <w:rPr>
+        <w:rFonts w:hint="default"/>
+      </w:rPr>
+    </w:lvl>
+    <w:lvl w:ilvl="2">
+      <w:start w:val="1"/>
+      <w:numFmt w:val="decimal"/>
+      <w:lvlText w:val="%1.%2.%3"/>
+      <w:lvlJc w:val="left"/>
+      <w:pPr>
+        <w:ind w:left="2880" w:hanging="720"/>
+      </w:pPr>
+      <w:rPr>
+        <w:rFonts w:hint="default"/>
+      </w:rPr>
+    </w:lvl>
+    <w:lvl w:ilvl="3">
+      <w:start w:val="1"/>
+      <w:numFmt w:val="decimal"/>
+      <w:lvlText w:val="%1.%2.%3.%4"/>
+      <w:lvlJc w:val="left"/>
+      <w:pPr>
+        <w:ind w:left="4320" w:hanging="1080"/>
+      </w:pPr>
+      <w:rPr>
+        <w:rFonts w:hint="default"/>
+      </w:rPr>
+    </w:lvl>
+    <w:lvl w:ilvl="4">
+      <w:start w:val="1"/>
+      <w:numFmt w:val="decimal"/>
+      <w:lvlText w:val="%1.%2.%3.%4.%5"/>
+      <w:lvlJc w:val="left"/>
+      <w:pPr>
+        <w:ind w:left="5760" w:hanging="1440"/>
+      </w:pPr>
+      <w:rPr>
+        <w:rFonts w:hint="default"/>
+      </w:rPr>
+    </w:lvl>
+    <w:lvl w:ilvl="5">
+      <w:start w:val="1"/>
+      <w:numFmt w:val="decimal"/>
+      <w:lvlText w:val="%1.%2.%3.%4.%5.%6"/>
+      <w:lvlJc w:val="left"/>
+      <w:pPr>
+        <w:ind w:left="7200" w:hanging="1800"/>
+      </w:pPr>
+      <w:rPr>
+        <w:rFonts w:hint="default"/>
+      </w:rPr>
+    </w:lvl>
+    <w:lvl w:ilvl="6">
+      <w:start w:val="1"/>
+      <w:numFmt w:val="decimal"/>
+      <w:lvlText w:val="%1.%2.%3.%4.%5.%6.%7"/>
+      <w:lvlJc w:val="left"/>
+      <w:pPr>
+        <w:ind w:left="8280" w:hanging="1800"/>
+      </w:pPr>
+      <w:rPr>
+        <w:rFonts w:hint="default"/>
+      </w:rPr>
+    </w:lvl>
+    <w:lvl w:ilvl="7">
+      <w:start w:val="1"/>
+      <w:numFmt w:val="decimal"/>
+      <w:lvlText w:val="%1.%2.%3.%4.%5.%6.%7.%8"/>
+      <w:lvlJc w:val="left"/>
+      <w:pPr>
+        <w:ind w:left="9720" w:hanging="2160"/>
+      </w:pPr>
+      <w:rPr>
+        <w:rFonts w:hint="default"/>
+      </w:rPr>
+    </w:lvl>
+    <w:lvl w:ilvl="8">
+      <w:start w:val="1"/>
+      <w:numFmt w:val="decimal"/>
+      <w:lvlText w:val="%1.%2.%3.%4.%5.%6.%7.%8.%9"/>
+      <w:lvlJc w:val="left"/>
+      <w:pPr>
+        <w:ind w:left="11160" w:hanging="2520"/>
+      </w:pPr>
+      <w:rPr>
+        <w:rFonts w:hint="default"/>
+      </w:rPr>
+    </w:lvl>
+  </w:abstractNum>
+  <w:abstractNum w:abstractNumId="8" w15:restartNumberingAfterBreak="0">
+    <w:nsid w:val="439567D7"/>
+    <w:multiLevelType w:val="multilevel"/>
+    <w:tmpl w:val="B830963E"/>
+    <w:lvl w:ilvl="0">
+      <w:start w:val="3"/>
+      <w:numFmt w:val="decimal"/>
+      <w:lvlText w:val="%1"/>
+      <w:lvlJc w:val="left"/>
+      <w:pPr>
+        <w:ind w:left="450" w:hanging="450"/>
+      </w:pPr>
+      <w:rPr>
+        <w:rFonts w:hint="default"/>
+      </w:rPr>
+    </w:lvl>
+    <w:lvl w:ilvl="1">
+      <w:start w:val="1"/>
+      <w:numFmt w:val="decimal"/>
+      <w:lvlText w:val="%1.%2"/>
+      <w:lvlJc w:val="left"/>
+      <w:pPr>
+        <w:ind w:left="1800" w:hanging="720"/>
+      </w:pPr>
+      <w:rPr>
+        <w:rFonts w:hint="default"/>
+      </w:rPr>
+    </w:lvl>
+    <w:lvl w:ilvl="2">
+      <w:start w:val="1"/>
+      <w:numFmt w:val="decimal"/>
+      <w:lvlText w:val="%1.%2.%3"/>
+      <w:lvlJc w:val="left"/>
+      <w:pPr>
+        <w:ind w:left="2880" w:hanging="720"/>
+      </w:pPr>
+      <w:rPr>
+        <w:rFonts w:hint="default"/>
+      </w:rPr>
+    </w:lvl>
+    <w:lvl w:ilvl="3">
+      <w:start w:val="1"/>
+      <w:numFmt w:val="decimal"/>
+      <w:lvlText w:val="%1.%2.%3.%4"/>
+      <w:lvlJc w:val="left"/>
+      <w:pPr>
+        <w:ind w:left="4320" w:hanging="1080"/>
+      </w:pPr>
+      <w:rPr>
+        <w:rFonts w:hint="default"/>
+      </w:rPr>
+    </w:lvl>
+    <w:lvl w:ilvl="4">
+      <w:start w:val="1"/>
+      <w:numFmt w:val="decimal"/>
+      <w:lvlText w:val="%1.%2.%3.%4.%5"/>
+      <w:lvlJc w:val="left"/>
+      <w:pPr>
+        <w:ind w:left="5760" w:hanging="1440"/>
+      </w:pPr>
+      <w:rPr>
+        <w:rFonts w:hint="default"/>
+      </w:rPr>
+    </w:lvl>
+    <w:lvl w:ilvl="5">
+      <w:start w:val="1"/>
+      <w:numFmt w:val="decimal"/>
+      <w:lvlText w:val="%1.%2.%3.%4.%5.%6"/>
+      <w:lvlJc w:val="left"/>
+      <w:pPr>
+        <w:ind w:left="7200" w:hanging="1800"/>
+      </w:pPr>
+      <w:rPr>
+        <w:rFonts w:hint="default"/>
+      </w:rPr>
+    </w:lvl>
+    <w:lvl w:ilvl="6">
+      <w:start w:val="1"/>
+      <w:numFmt w:val="decimal"/>
+      <w:lvlText w:val="%1.%2.%3.%4.%5.%6.%7"/>
+      <w:lvlJc w:val="left"/>
+      <w:pPr>
+        <w:ind w:left="8280" w:hanging="1800"/>
+      </w:pPr>
+      <w:rPr>
+        <w:rFonts w:hint="default"/>
+      </w:rPr>
+    </w:lvl>
+    <w:lvl w:ilvl="7">
+      <w:start w:val="1"/>
+      <w:numFmt w:val="decimal"/>
+      <w:lvlText w:val="%1.%2.%3.%4.%5.%6.%7.%8"/>
+      <w:lvlJc w:val="left"/>
+      <w:pPr>
+        <w:ind w:left="9720" w:hanging="2160"/>
+      </w:pPr>
+      <w:rPr>
+        <w:rFonts w:hint="default"/>
+      </w:rPr>
+    </w:lvl>
+    <w:lvl w:ilvl="8">
+      <w:start w:val="1"/>
+      <w:numFmt w:val="decimal"/>
+      <w:lvlText w:val="%1.%2.%3.%4.%5.%6.%7.%8.%9"/>
+      <w:lvlJc w:val="left"/>
+      <w:pPr>
+        <w:ind w:left="11160" w:hanging="2520"/>
+      </w:pPr>
+      <w:rPr>
+        <w:rFonts w:hint="default"/>
+      </w:rPr>
+    </w:lvl>
+  </w:abstractNum>
+  <w:abstractNum w:abstractNumId="9" w15:restartNumberingAfterBreak="0">
     <w:nsid w:val="45602709"/>
     <w:multiLevelType w:val="multilevel"/>
     <w:tmpl w:val="5ED2249E"/>
@@ -4944,7 +5203,7 @@
       </w:rPr>
     </w:lvl>
   </w:abstractNum>
-  <w:abstractNum w:abstractNumId="8" w15:restartNumberingAfterBreak="0">
+  <w:abstractNum w:abstractNumId="10" w15:restartNumberingAfterBreak="0">
     <w:nsid w:val="47B40A52"/>
     <w:multiLevelType w:val="multilevel"/>
     <w:tmpl w:val="1EC25340"/>
@@ -5057,7 +5316,7 @@
       </w:rPr>
     </w:lvl>
   </w:abstractNum>
-  <w:abstractNum w:abstractNumId="9" w15:restartNumberingAfterBreak="0">
+  <w:abstractNum w:abstractNumId="11" w15:restartNumberingAfterBreak="0">
     <w:nsid w:val="512E08FA"/>
     <w:multiLevelType w:val="multilevel"/>
     <w:tmpl w:val="3E4E8516"/>
@@ -5170,7 +5429,7 @@
       </w:rPr>
     </w:lvl>
   </w:abstractNum>
-  <w:abstractNum w:abstractNumId="10" w15:restartNumberingAfterBreak="0">
+  <w:abstractNum w:abstractNumId="12" w15:restartNumberingAfterBreak="0">
     <w:nsid w:val="61984698"/>
     <w:multiLevelType w:val="multilevel"/>
     <w:tmpl w:val="D78CB7C8"/>
@@ -5283,7 +5542,7 @@
       </w:rPr>
     </w:lvl>
   </w:abstractNum>
-  <w:abstractNum w:abstractNumId="11" w15:restartNumberingAfterBreak="0">
+  <w:abstractNum w:abstractNumId="13" w15:restartNumberingAfterBreak="0">
     <w:nsid w:val="786B7C04"/>
     <w:multiLevelType w:val="multilevel"/>
     <w:tmpl w:val="1744F994"/>
@@ -5397,13 +5656,13 @@
     </w:lvl>
   </w:abstractNum>
   <w:num w:numId="1" w16cid:durableId="1280063399">
-    <w:abstractNumId w:val="7"/>
+    <w:abstractNumId w:val="9"/>
   </w:num>
   <w:num w:numId="2" w16cid:durableId="563610536">
     <w:abstractNumId w:val="1"/>
   </w:num>
   <w:num w:numId="3" w16cid:durableId="19285822">
-    <w:abstractNumId w:val="9"/>
+    <w:abstractNumId w:val="11"/>
   </w:num>
   <w:num w:numId="4" w16cid:durableId="169294691">
     <w:abstractNumId w:val="2"/>
@@ -5415,22 +5674,28 @@
     <w:abstractNumId w:val="6"/>
   </w:num>
   <w:num w:numId="7" w16cid:durableId="1806656485">
-    <w:abstractNumId w:val="11"/>
+    <w:abstractNumId w:val="13"/>
   </w:num>
   <w:num w:numId="8" w16cid:durableId="964308560">
     <w:abstractNumId w:val="3"/>
   </w:num>
   <w:num w:numId="9" w16cid:durableId="540360045">
-    <w:abstractNumId w:val="10"/>
+    <w:abstractNumId w:val="12"/>
   </w:num>
   <w:num w:numId="10" w16cid:durableId="596404558">
-    <w:abstractNumId w:val="8"/>
+    <w:abstractNumId w:val="10"/>
   </w:num>
   <w:num w:numId="11" w16cid:durableId="2012293312">
     <w:abstractNumId w:val="0"/>
   </w:num>
   <w:num w:numId="12" w16cid:durableId="634025053">
     <w:abstractNumId w:val="4"/>
+  </w:num>
+  <w:num w:numId="13" w16cid:durableId="1828012212">
+    <w:abstractNumId w:val="8"/>
+  </w:num>
+  <w:num w:numId="14" w16cid:durableId="546338782">
+    <w:abstractNumId w:val="7"/>
   </w:num>
 </w:numbering>
 </file>
@@ -5858,6 +6123,7 @@
     <w:name w:val="heading 2"/>
     <w:basedOn w:val="Normal"/>
     <w:next w:val="Normal"/>
+    <w:link w:val="Heading2Char"/>
     <w:uiPriority w:val="9"/>
     <w:unhideWhenUsed/>
     <w:qFormat/>
@@ -6142,6 +6408,18 @@
     <w:rPr>
       <w:color w:val="0000FF" w:themeColor="hyperlink"/>
       <w:u w:val="single"/>
+    </w:rPr>
+  </w:style>
+  <w:style w:type="character" w:customStyle="1" w:styleId="Heading2Char">
+    <w:name w:val="Heading 2 Char"/>
+    <w:basedOn w:val="DefaultParagraphFont"/>
+    <w:link w:val="Heading2"/>
+    <w:uiPriority w:val="9"/>
+    <w:rsid w:val="00726EC8"/>
+    <w:rPr>
+      <w:sz w:val="32"/>
+      <w:szCs w:val="32"/>
+      <w:lang w:val="pt-PT"/>
     </w:rPr>
   </w:style>
 </w:styles>

</xml_diff>